<commit_message>
Linux Lab5 & Lab6
</commit_message>
<xml_diff>
--- a/Introduction to Linux/Lab5/Introduction to Linux_lab5.docx
+++ b/Introduction to Linux/Lab5/Introduction to Linux_lab5.docx
@@ -9,30 +9,12 @@
           <w:lang w:val="en-US"/>
         </w:rPr>
       </w:pPr>
-      <w:proofErr w:type="spellStart"/>
-      <w:proofErr w:type="gramStart"/>
-      <w:r>
-        <w:rPr>
-          <w:lang w:val="en-US"/>
-        </w:rPr>
-        <w:t>sh</w:t>
-      </w:r>
-      <w:proofErr w:type="spellEnd"/>
-      <w:proofErr w:type="gramEnd"/>
-      <w:r>
-        <w:rPr>
-          <w:lang w:val="en-US"/>
-        </w:rPr>
-        <w:t xml:space="preserve"> </w:t>
-      </w:r>
-      <w:proofErr w:type="spellStart"/>
-      <w:r>
-        <w:rPr>
-          <w:lang w:val="en-US"/>
-        </w:rPr>
-        <w:t>studrep</w:t>
-      </w:r>
-      <w:proofErr w:type="spellEnd"/>
+      <w:r>
+        <w:rPr>
+          <w:lang w:val="en-US"/>
+        </w:rPr>
+        <w:t>sh studrep</w:t>
+      </w:r>
     </w:p>
     <w:p>
       <w:pPr>
@@ -101,23 +83,7 @@
           <w:rFonts w:hint="eastAsia"/>
           <w:lang w:val="en-US"/>
         </w:rPr>
-        <w:t>/</w:t>
-      </w:r>
-      <w:proofErr w:type="spellStart"/>
-      <w:r>
-        <w:rPr>
-          <w:rFonts w:hint="eastAsia"/>
-          <w:lang w:val="en-US"/>
-        </w:rPr>
-        <w:t>sbin</w:t>
-      </w:r>
-      <w:proofErr w:type="spellEnd"/>
-      <w:r>
-        <w:rPr>
-          <w:rFonts w:hint="eastAsia"/>
-          <w:lang w:val="en-US"/>
-        </w:rPr>
-        <w:t xml:space="preserve"> | more</w:t>
+        <w:t>/sbin | more</w:t>
       </w:r>
     </w:p>
     <w:p>
@@ -168,8 +134,6 @@
           </wp:inline>
         </w:drawing>
       </w:r>
-      <w:bookmarkStart w:id="0" w:name="_GoBack"/>
-      <w:bookmarkEnd w:id="0"/>
     </w:p>
     <w:p>
       <w:pPr>
@@ -186,21 +150,11 @@
           <w:lang w:val="en-US"/>
         </w:rPr>
       </w:pPr>
-      <w:proofErr w:type="spellStart"/>
-      <w:proofErr w:type="gramStart"/>
-      <w:r>
-        <w:rPr>
-          <w:lang w:val="en-US"/>
-        </w:rPr>
-        <w:t>grep</w:t>
-      </w:r>
-      <w:proofErr w:type="spellEnd"/>
-      <w:proofErr w:type="gramEnd"/>
-      <w:r>
-        <w:rPr>
-          <w:lang w:val="en-US"/>
-        </w:rPr>
-        <w:t xml:space="preserve"> could song1</w:t>
+      <w:r>
+        <w:rPr>
+          <w:lang w:val="en-US"/>
+        </w:rPr>
+        <w:t>grep could song1</w:t>
       </w:r>
     </w:p>
     <w:p>
@@ -265,28 +219,12 @@
           <w:lang w:val="en-US"/>
         </w:rPr>
       </w:pPr>
-      <w:proofErr w:type="spellStart"/>
-      <w:proofErr w:type="gramStart"/>
       <w:r>
         <w:rPr>
           <w:lang w:val="en-US"/>
         </w:rPr>
         <w:lastRenderedPageBreak/>
-        <w:t>grep</w:t>
-      </w:r>
-      <w:proofErr w:type="spellEnd"/>
-      <w:r>
-        <w:rPr>
-          <w:lang w:val="en-US"/>
-        </w:rPr>
-        <w:t xml:space="preserve">  -</w:t>
-      </w:r>
-      <w:proofErr w:type="gramEnd"/>
-      <w:r>
-        <w:rPr>
-          <w:lang w:val="en-US"/>
-        </w:rPr>
-        <w:t>r Lewis *</w:t>
+        <w:t>grep  -r Lewis *</w:t>
       </w:r>
     </w:p>
     <w:p>
@@ -302,7 +240,7 @@
           <w:lang w:val="en-US"/>
         </w:rPr>
         <w:drawing>
-          <wp:inline distT="0" distB="0" distL="0" distR="0">
+          <wp:inline distT="0" distB="0" distL="0" distR="0" wp14:anchorId="7210766B" wp14:editId="7C9BED37">
             <wp:extent cx="3733800" cy="1085850"/>
             <wp:effectExtent l="0" t="0" r="0" b="0"/>
             <wp:docPr id="2" name="Picture 2"/>
@@ -351,28 +289,12 @@
           <w:lang w:val="en-US"/>
         </w:rPr>
       </w:pPr>
-      <w:proofErr w:type="gramStart"/>
-      <w:r>
-        <w:rPr>
-          <w:lang w:val="en-US"/>
-        </w:rPr>
-        <w:t>sort</w:t>
-      </w:r>
-      <w:proofErr w:type="gramEnd"/>
-      <w:r>
-        <w:rPr>
-          <w:lang w:val="en-US"/>
-        </w:rPr>
-        <w:t xml:space="preserve"> product | </w:t>
-      </w:r>
-      <w:proofErr w:type="spellStart"/>
-      <w:r>
-        <w:rPr>
-          <w:lang w:val="en-US"/>
-        </w:rPr>
-        <w:t>uniq</w:t>
-      </w:r>
-      <w:proofErr w:type="spellEnd"/>
+      <w:r>
+        <w:rPr>
+          <w:lang w:val="en-US"/>
+        </w:rPr>
+        <w:t>sort product | uniq</w:t>
+      </w:r>
     </w:p>
     <w:p>
       <w:pPr>
@@ -436,22 +358,12 @@
           <w:lang w:val="en-US"/>
         </w:rPr>
       </w:pPr>
-      <w:proofErr w:type="spellStart"/>
-      <w:proofErr w:type="gramStart"/>
       <w:r>
         <w:rPr>
           <w:lang w:val="en-US"/>
         </w:rPr>
         <w:lastRenderedPageBreak/>
-        <w:t>comm</w:t>
-      </w:r>
-      <w:proofErr w:type="spellEnd"/>
-      <w:proofErr w:type="gramEnd"/>
-      <w:r>
-        <w:rPr>
-          <w:lang w:val="en-US"/>
-        </w:rPr>
-        <w:t xml:space="preserve"> product1 product2</w:t>
+        <w:t>comm product1 product2</w:t>
       </w:r>
     </w:p>
     <w:p>
@@ -516,19 +428,11 @@
           <w:lang w:val="en-US"/>
         </w:rPr>
       </w:pPr>
-      <w:proofErr w:type="gramStart"/>
-      <w:r>
-        <w:rPr>
-          <w:lang w:val="en-US"/>
-        </w:rPr>
-        <w:t>diff</w:t>
-      </w:r>
-      <w:proofErr w:type="gramEnd"/>
-      <w:r>
-        <w:rPr>
-          <w:lang w:val="en-US"/>
-        </w:rPr>
-        <w:t xml:space="preserve"> faculty faculty2</w:t>
+      <w:r>
+        <w:rPr>
+          <w:lang w:val="en-US"/>
+        </w:rPr>
+        <w:t>diff faculty faculty2</w:t>
       </w:r>
     </w:p>
     <w:p>
@@ -593,30 +497,76 @@
           <w:lang w:val="en-US"/>
         </w:rPr>
       </w:pPr>
-      <w:proofErr w:type="spellStart"/>
-      <w:proofErr w:type="gramStart"/>
-      <w:r>
-        <w:rPr>
-          <w:lang w:val="en-US"/>
-        </w:rPr>
-        <w:t>sed</w:t>
-      </w:r>
-      <w:proofErr w:type="spellEnd"/>
-      <w:proofErr w:type="gramEnd"/>
-      <w:r>
-        <w:rPr>
-          <w:lang w:val="en-US"/>
-        </w:rPr>
-        <w:t xml:space="preserve"> -n 2,3p faculty &gt; _</w:t>
-      </w:r>
-      <w:proofErr w:type="spellStart"/>
-      <w:r>
-        <w:rPr>
-          <w:lang w:val="en-US"/>
-        </w:rPr>
-        <w:t>facultyOut</w:t>
-      </w:r>
-      <w:proofErr w:type="spellEnd"/>
+      <w:r>
+        <w:rPr>
+          <w:rFonts w:hint="eastAsia"/>
+          <w:lang w:val="en-US"/>
+        </w:rPr>
+        <w:t>wc faculty</w:t>
+      </w:r>
+    </w:p>
+    <w:p>
+      <w:pPr>
+        <w:ind w:left="720"/>
+        <w:rPr>
+          <w:lang w:val="en-US"/>
+        </w:rPr>
+      </w:pPr>
+      <w:r>
+        <w:rPr>
+          <w:noProof/>
+          <w:lang w:val="en-US"/>
+        </w:rPr>
+        <w:drawing>
+          <wp:inline distT="0" distB="0" distL="0" distR="0" wp14:anchorId="5D41838B" wp14:editId="4B506EE5">
+            <wp:extent cx="4219575" cy="1000125"/>
+            <wp:effectExtent l="0" t="0" r="9525" b="9525"/>
+            <wp:docPr id="12" name="Picture 12"/>
+            <wp:cNvGraphicFramePr>
+              <a:graphicFrameLocks xmlns:a="http://schemas.openxmlformats.org/drawingml/2006/main" noChangeAspect="1"/>
+            </wp:cNvGraphicFramePr>
+            <a:graphic xmlns:a="http://schemas.openxmlformats.org/drawingml/2006/main">
+              <a:graphicData uri="http://schemas.openxmlformats.org/drawingml/2006/picture">
+                <pic:pic xmlns:pic="http://schemas.openxmlformats.org/drawingml/2006/picture">
+                  <pic:nvPicPr>
+                    <pic:cNvPr id="0" name=""/>
+                    <pic:cNvPicPr/>
+                  </pic:nvPicPr>
+                  <pic:blipFill>
+                    <a:blip r:embed="rId15"/>
+                    <a:stretch>
+                      <a:fillRect/>
+                    </a:stretch>
+                  </pic:blipFill>
+                  <pic:spPr>
+                    <a:xfrm>
+                      <a:off x="0" y="0"/>
+                      <a:ext cx="4219575" cy="1000125"/>
+                    </a:xfrm>
+                    <a:prstGeom prst="rect">
+                      <a:avLst/>
+                    </a:prstGeom>
+                  </pic:spPr>
+                </pic:pic>
+              </a:graphicData>
+            </a:graphic>
+          </wp:inline>
+        </w:drawing>
+      </w:r>
+    </w:p>
+    <w:p>
+      <w:pPr>
+        <w:pStyle w:val="Heading3"/>
+        <w:rPr>
+          <w:lang w:val="en-US"/>
+        </w:rPr>
+      </w:pPr>
+      <w:r>
+        <w:rPr>
+          <w:lang w:val="en-US"/>
+        </w:rPr>
+        <w:t>sed -n 2,3p faculty &gt; _facultyOut</w:t>
+      </w:r>
     </w:p>
     <w:p>
       <w:pPr>
@@ -646,7 +596,7 @@
                     <pic:cNvPicPr/>
                   </pic:nvPicPr>
                   <pic:blipFill>
-                    <a:blip r:embed="rId15">
+                    <a:blip r:embed="rId16">
                       <a:extLst>
                         <a:ext uri="{28A0092B-C50C-407E-A947-70E740481C1C}">
                           <a14:useLocalDpi xmlns:a14="http://schemas.microsoft.com/office/drawing/2010/main" val="0"/>
@@ -680,21 +630,12 @@
           <w:lang w:val="en-US"/>
         </w:rPr>
       </w:pPr>
-      <w:proofErr w:type="spellStart"/>
-      <w:proofErr w:type="gramStart"/>
-      <w:r>
-        <w:rPr>
-          <w:lang w:val="en-US"/>
-        </w:rPr>
-        <w:t>sed</w:t>
-      </w:r>
-      <w:proofErr w:type="spellEnd"/>
-      <w:proofErr w:type="gramEnd"/>
-      <w:r>
-        <w:rPr>
-          <w:lang w:val="en-US"/>
-        </w:rPr>
-        <w:t xml:space="preserve"> </w:t>
+      <w:r>
+        <w:rPr>
+          <w:lang w:val="en-US"/>
+        </w:rPr>
+        <w:lastRenderedPageBreak/>
+        <w:t xml:space="preserve">sed </w:t>
       </w:r>
       <w:r>
         <w:rPr>
@@ -737,7 +678,7 @@
                     <pic:cNvPicPr/>
                   </pic:nvPicPr>
                   <pic:blipFill>
-                    <a:blip r:embed="rId16">
+                    <a:blip r:embed="rId17">
                       <a:extLst>
                         <a:ext uri="{28A0092B-C50C-407E-A947-70E740481C1C}">
                           <a14:useLocalDpi xmlns:a14="http://schemas.microsoft.com/office/drawing/2010/main" val="0"/>
@@ -771,36 +712,11 @@
           <w:noProof/>
         </w:rPr>
       </w:pPr>
-      <w:proofErr w:type="spellStart"/>
-      <w:proofErr w:type="gramStart"/>
-      <w:r>
-        <w:rPr>
-          <w:lang w:val="en-US"/>
-        </w:rPr>
-        <w:lastRenderedPageBreak/>
-        <w:t>sed</w:t>
-      </w:r>
-      <w:proofErr w:type="spellEnd"/>
-      <w:proofErr w:type="gramEnd"/>
-      <w:r>
-        <w:rPr>
-          <w:lang w:val="en-US"/>
-        </w:rPr>
-        <w:t xml:space="preserve"> -n -e s/</w:t>
-      </w:r>
-      <w:proofErr w:type="spellStart"/>
-      <w:r>
-        <w:rPr>
-          <w:lang w:val="en-US"/>
-        </w:rPr>
-        <w:t>Arlec</w:t>
-      </w:r>
-      <w:proofErr w:type="spellEnd"/>
-      <w:r>
-        <w:rPr>
-          <w:lang w:val="en-US"/>
-        </w:rPr>
-        <w:t>/Robinson/p -n -e 2p faculty</w:t>
+      <w:r>
+        <w:rPr>
+          <w:lang w:val="en-US"/>
+        </w:rPr>
+        <w:t>sed -n -e s/Arlec/Robinson/p -n -e 2p faculty</w:t>
       </w:r>
     </w:p>
     <w:p>
@@ -831,7 +747,7 @@
                     <pic:cNvPicPr/>
                   </pic:nvPicPr>
                   <pic:blipFill>
-                    <a:blip r:embed="rId17">
+                    <a:blip r:embed="rId18">
                       <a:extLst>
                         <a:ext uri="{28A0092B-C50C-407E-A947-70E740481C1C}">
                           <a14:useLocalDpi xmlns:a14="http://schemas.microsoft.com/office/drawing/2010/main" val="0"/>
@@ -865,21 +781,11 @@
           <w:lang w:val="en-US"/>
         </w:rPr>
       </w:pPr>
-      <w:proofErr w:type="spellStart"/>
-      <w:proofErr w:type="gramStart"/>
-      <w:r>
-        <w:rPr>
-          <w:lang w:val="en-US"/>
-        </w:rPr>
-        <w:t>tr</w:t>
-      </w:r>
-      <w:proofErr w:type="spellEnd"/>
-      <w:proofErr w:type="gramEnd"/>
-      <w:r>
-        <w:rPr>
-          <w:lang w:val="en-US"/>
-        </w:rPr>
-        <w:t xml:space="preserve"> [a-z] [A-Z] &lt; faculty</w:t>
+      <w:r>
+        <w:rPr>
+          <w:lang w:val="en-US"/>
+        </w:rPr>
+        <w:t>tr [a-z] [A-Z] &lt; faculty</w:t>
       </w:r>
     </w:p>
     <w:p>
@@ -895,7 +801,7 @@
           <w:lang w:val="en-US"/>
         </w:rPr>
         <w:drawing>
-          <wp:inline distT="0" distB="0" distL="0" distR="0">
+          <wp:inline distT="0" distB="0" distL="0" distR="0" wp14:anchorId="7D408452" wp14:editId="2F21300E">
             <wp:extent cx="3943350" cy="1990725"/>
             <wp:effectExtent l="0" t="0" r="0" b="9525"/>
             <wp:docPr id="11" name="Picture 11"/>
@@ -910,7 +816,7 @@
                     <pic:cNvPicPr/>
                   </pic:nvPicPr>
                   <pic:blipFill>
-                    <a:blip r:embed="rId18">
+                    <a:blip r:embed="rId19">
                       <a:extLst>
                         <a:ext uri="{28A0092B-C50C-407E-A947-70E740481C1C}">
                           <a14:useLocalDpi xmlns:a14="http://schemas.microsoft.com/office/drawing/2010/main" val="0"/>
@@ -925,6 +831,423 @@
                     <a:xfrm>
                       <a:off x="0" y="0"/>
                       <a:ext cx="3943350" cy="1990725"/>
+                    </a:xfrm>
+                    <a:prstGeom prst="rect">
+                      <a:avLst/>
+                    </a:prstGeom>
+                  </pic:spPr>
+                </pic:pic>
+              </a:graphicData>
+            </a:graphic>
+          </wp:inline>
+        </w:drawing>
+      </w:r>
+    </w:p>
+    <w:p>
+      <w:pPr>
+        <w:pStyle w:val="Heading3"/>
+        <w:rPr>
+          <w:lang w:val="en-US"/>
+        </w:rPr>
+      </w:pPr>
+      <w:r>
+        <w:rPr>
+          <w:rFonts w:hint="eastAsia"/>
+          <w:lang w:val="en-US"/>
+        </w:rPr>
+        <w:t>sort -k 5 student &gt; _student_sort</w:t>
+      </w:r>
+    </w:p>
+    <w:p>
+      <w:pPr>
+        <w:pStyle w:val="Heading3"/>
+        <w:rPr>
+          <w:lang w:val="en-US"/>
+        </w:rPr>
+      </w:pPr>
+      <w:r>
+        <w:rPr>
+          <w:lang w:val="en-US"/>
+        </w:rPr>
+        <w:t>join -1 5 -2 1 _student_sort faculty | grep Lisa | cut -d ' ' -f 2,3,4,5,1</w:t>
+      </w:r>
+    </w:p>
+    <w:p>
+      <w:pPr>
+        <w:rPr>
+          <w:lang w:val="en-US"/>
+        </w:rPr>
+      </w:pPr>
+      <w:r>
+        <w:rPr>
+          <w:rFonts w:hint="eastAsia"/>
+          <w:lang w:val="en-US"/>
+        </w:rPr>
+        <w:tab/>
+      </w:r>
+      <w:r>
+        <w:rPr>
+          <w:noProof/>
+          <w:lang w:val="en-US"/>
+        </w:rPr>
+        <w:drawing>
+          <wp:inline distT="0" distB="0" distL="0" distR="0" wp14:anchorId="182FE85A" wp14:editId="4A0F27FE">
+            <wp:extent cx="4181475" cy="1171575"/>
+            <wp:effectExtent l="0" t="0" r="9525" b="9525"/>
+            <wp:docPr id="13" name="Picture 13"/>
+            <wp:cNvGraphicFramePr>
+              <a:graphicFrameLocks xmlns:a="http://schemas.openxmlformats.org/drawingml/2006/main" noChangeAspect="1"/>
+            </wp:cNvGraphicFramePr>
+            <a:graphic xmlns:a="http://schemas.openxmlformats.org/drawingml/2006/main">
+              <a:graphicData uri="http://schemas.openxmlformats.org/drawingml/2006/picture">
+                <pic:pic xmlns:pic="http://schemas.openxmlformats.org/drawingml/2006/picture">
+                  <pic:nvPicPr>
+                    <pic:cNvPr id="0" name=""/>
+                    <pic:cNvPicPr/>
+                  </pic:nvPicPr>
+                  <pic:blipFill>
+                    <a:blip r:embed="rId20"/>
+                    <a:stretch>
+                      <a:fillRect/>
+                    </a:stretch>
+                  </pic:blipFill>
+                  <pic:spPr>
+                    <a:xfrm>
+                      <a:off x="0" y="0"/>
+                      <a:ext cx="4181475" cy="1171575"/>
+                    </a:xfrm>
+                    <a:prstGeom prst="rect">
+                      <a:avLst/>
+                    </a:prstGeom>
+                  </pic:spPr>
+                </pic:pic>
+              </a:graphicData>
+            </a:graphic>
+          </wp:inline>
+        </w:drawing>
+      </w:r>
+    </w:p>
+    <w:p>
+      <w:pPr>
+        <w:pStyle w:val="Heading3"/>
+        <w:rPr>
+          <w:lang w:val="en-US"/>
+        </w:rPr>
+      </w:pPr>
+      <w:r>
+        <w:rPr>
+          <w:rFonts w:hint="eastAsia"/>
+          <w:lang w:val="en-US"/>
+        </w:rPr>
+        <w:lastRenderedPageBreak/>
+        <w:t>wc student</w:t>
+      </w:r>
+    </w:p>
+    <w:p>
+      <w:pPr>
+        <w:ind w:left="720"/>
+        <w:rPr>
+          <w:lang w:val="en-US"/>
+        </w:rPr>
+      </w:pPr>
+      <w:r>
+        <w:rPr>
+          <w:noProof/>
+          <w:lang w:val="en-US"/>
+        </w:rPr>
+        <w:drawing>
+          <wp:inline distT="0" distB="0" distL="0" distR="0" wp14:anchorId="5195DC42" wp14:editId="7D2FA012">
+            <wp:extent cx="4019550" cy="1104900"/>
+            <wp:effectExtent l="0" t="0" r="0" b="0"/>
+            <wp:docPr id="14" name="Picture 14"/>
+            <wp:cNvGraphicFramePr>
+              <a:graphicFrameLocks xmlns:a="http://schemas.openxmlformats.org/drawingml/2006/main" noChangeAspect="1"/>
+            </wp:cNvGraphicFramePr>
+            <a:graphic xmlns:a="http://schemas.openxmlformats.org/drawingml/2006/main">
+              <a:graphicData uri="http://schemas.openxmlformats.org/drawingml/2006/picture">
+                <pic:pic xmlns:pic="http://schemas.openxmlformats.org/drawingml/2006/picture">
+                  <pic:nvPicPr>
+                    <pic:cNvPr id="0" name=""/>
+                    <pic:cNvPicPr/>
+                  </pic:nvPicPr>
+                  <pic:blipFill>
+                    <a:blip r:embed="rId21"/>
+                    <a:stretch>
+                      <a:fillRect/>
+                    </a:stretch>
+                  </pic:blipFill>
+                  <pic:spPr>
+                    <a:xfrm>
+                      <a:off x="0" y="0"/>
+                      <a:ext cx="4019550" cy="1104900"/>
+                    </a:xfrm>
+                    <a:prstGeom prst="rect">
+                      <a:avLst/>
+                    </a:prstGeom>
+                  </pic:spPr>
+                </pic:pic>
+              </a:graphicData>
+            </a:graphic>
+          </wp:inline>
+        </w:drawing>
+      </w:r>
+    </w:p>
+    <w:p>
+      <w:pPr>
+        <w:pStyle w:val="Heading3"/>
+        <w:rPr>
+          <w:lang w:val="en-US"/>
+        </w:rPr>
+      </w:pPr>
+      <w:r>
+        <w:rPr>
+          <w:rFonts w:hint="eastAsia"/>
+          <w:lang w:val="en-US"/>
+        </w:rPr>
+        <w:t>sed -n 3,6p student</w:t>
+      </w:r>
+    </w:p>
+    <w:p>
+      <w:pPr>
+        <w:ind w:left="720"/>
+        <w:rPr>
+          <w:lang w:val="en-US"/>
+        </w:rPr>
+      </w:pPr>
+      <w:r>
+        <w:rPr>
+          <w:noProof/>
+          <w:lang w:val="en-US"/>
+        </w:rPr>
+        <w:drawing>
+          <wp:inline distT="0" distB="0" distL="0" distR="0" wp14:anchorId="4B462410" wp14:editId="5CE262EF">
+            <wp:extent cx="4752975" cy="1504950"/>
+            <wp:effectExtent l="0" t="0" r="9525" b="0"/>
+            <wp:docPr id="15" name="Picture 15"/>
+            <wp:cNvGraphicFramePr>
+              <a:graphicFrameLocks xmlns:a="http://schemas.openxmlformats.org/drawingml/2006/main" noChangeAspect="1"/>
+            </wp:cNvGraphicFramePr>
+            <a:graphic xmlns:a="http://schemas.openxmlformats.org/drawingml/2006/main">
+              <a:graphicData uri="http://schemas.openxmlformats.org/drawingml/2006/picture">
+                <pic:pic xmlns:pic="http://schemas.openxmlformats.org/drawingml/2006/picture">
+                  <pic:nvPicPr>
+                    <pic:cNvPr id="0" name=""/>
+                    <pic:cNvPicPr/>
+                  </pic:nvPicPr>
+                  <pic:blipFill>
+                    <a:blip r:embed="rId22"/>
+                    <a:stretch>
+                      <a:fillRect/>
+                    </a:stretch>
+                  </pic:blipFill>
+                  <pic:spPr>
+                    <a:xfrm>
+                      <a:off x="0" y="0"/>
+                      <a:ext cx="4752975" cy="1504950"/>
+                    </a:xfrm>
+                    <a:prstGeom prst="rect">
+                      <a:avLst/>
+                    </a:prstGeom>
+                  </pic:spPr>
+                </pic:pic>
+              </a:graphicData>
+            </a:graphic>
+          </wp:inline>
+        </w:drawing>
+      </w:r>
+    </w:p>
+    <w:p>
+      <w:pPr>
+        <w:pStyle w:val="Heading3"/>
+        <w:rPr>
+          <w:lang w:val="en-US"/>
+        </w:rPr>
+      </w:pPr>
+      <w:r>
+        <w:rPr>
+          <w:rFonts w:hint="eastAsia"/>
+          <w:lang w:val="en-US"/>
+        </w:rPr>
+        <w:t>tr [a-z] [A-Z] &lt; product2</w:t>
+      </w:r>
+    </w:p>
+    <w:p>
+      <w:pPr>
+        <w:ind w:left="720"/>
+        <w:rPr>
+          <w:rFonts w:hint="eastAsia"/>
+          <w:lang w:val="en-US"/>
+        </w:rPr>
+      </w:pPr>
+      <w:r>
+        <w:rPr>
+          <w:noProof/>
+          <w:lang w:val="en-US"/>
+        </w:rPr>
+        <w:drawing>
+          <wp:inline distT="0" distB="0" distL="0" distR="0" wp14:anchorId="3FA10AB1" wp14:editId="2023F6D4">
+            <wp:extent cx="5162550" cy="1924050"/>
+            <wp:effectExtent l="0" t="0" r="0" b="0"/>
+            <wp:docPr id="16" name="Picture 16"/>
+            <wp:cNvGraphicFramePr>
+              <a:graphicFrameLocks xmlns:a="http://schemas.openxmlformats.org/drawingml/2006/main" noChangeAspect="1"/>
+            </wp:cNvGraphicFramePr>
+            <a:graphic xmlns:a="http://schemas.openxmlformats.org/drawingml/2006/main">
+              <a:graphicData uri="http://schemas.openxmlformats.org/drawingml/2006/picture">
+                <pic:pic xmlns:pic="http://schemas.openxmlformats.org/drawingml/2006/picture">
+                  <pic:nvPicPr>
+                    <pic:cNvPr id="0" name=""/>
+                    <pic:cNvPicPr/>
+                  </pic:nvPicPr>
+                  <pic:blipFill>
+                    <a:blip r:embed="rId23"/>
+                    <a:stretch>
+                      <a:fillRect/>
+                    </a:stretch>
+                  </pic:blipFill>
+                  <pic:spPr>
+                    <a:xfrm>
+                      <a:off x="0" y="0"/>
+                      <a:ext cx="5162550" cy="1924050"/>
+                    </a:xfrm>
+                    <a:prstGeom prst="rect">
+                      <a:avLst/>
+                    </a:prstGeom>
+                  </pic:spPr>
+                </pic:pic>
+              </a:graphicData>
+            </a:graphic>
+          </wp:inline>
+        </w:drawing>
+      </w:r>
+      <w:r>
+        <w:rPr>
+          <w:rFonts w:hint="eastAsia"/>
+          <w:lang w:val="en-US"/>
+        </w:rPr>
+        <w:t xml:space="preserve"> </w:t>
+      </w:r>
+    </w:p>
+    <w:p>
+      <w:pPr>
+        <w:rPr>
+          <w:rFonts w:hint="eastAsia"/>
+          <w:lang w:val="en-US"/>
+        </w:rPr>
+      </w:pPr>
+      <w:r>
+        <w:rPr>
+          <w:rFonts w:hint="eastAsia"/>
+          <w:lang w:val="en-US"/>
+        </w:rPr>
+        <w:t>Page 247, Projects 5-6</w:t>
+      </w:r>
+    </w:p>
+    <w:p>
+      <w:pPr>
+        <w:ind w:left="720"/>
+        <w:rPr>
+          <w:rFonts w:hint="eastAsia"/>
+          <w:lang w:val="en-US"/>
+        </w:rPr>
+      </w:pPr>
+      <w:r>
+        <w:rPr>
+          <w:noProof/>
+          <w:lang w:val="en-US"/>
+        </w:rPr>
+        <w:lastRenderedPageBreak/>
+        <w:drawing>
+          <wp:inline distT="0" distB="0" distL="0" distR="0" wp14:anchorId="54F78365" wp14:editId="4A985BE3">
+            <wp:extent cx="4410075" cy="2371725"/>
+            <wp:effectExtent l="0" t="0" r="9525" b="9525"/>
+            <wp:docPr id="17" name="Picture 17"/>
+            <wp:cNvGraphicFramePr>
+              <a:graphicFrameLocks xmlns:a="http://schemas.openxmlformats.org/drawingml/2006/main" noChangeAspect="1"/>
+            </wp:cNvGraphicFramePr>
+            <a:graphic xmlns:a="http://schemas.openxmlformats.org/drawingml/2006/main">
+              <a:graphicData uri="http://schemas.openxmlformats.org/drawingml/2006/picture">
+                <pic:pic xmlns:pic="http://schemas.openxmlformats.org/drawingml/2006/picture">
+                  <pic:nvPicPr>
+                    <pic:cNvPr id="0" name=""/>
+                    <pic:cNvPicPr/>
+                  </pic:nvPicPr>
+                  <pic:blipFill>
+                    <a:blip r:embed="rId24"/>
+                    <a:stretch>
+                      <a:fillRect/>
+                    </a:stretch>
+                  </pic:blipFill>
+                  <pic:spPr>
+                    <a:xfrm>
+                      <a:off x="0" y="0"/>
+                      <a:ext cx="4410075" cy="2371725"/>
+                    </a:xfrm>
+                    <a:prstGeom prst="rect">
+                      <a:avLst/>
+                    </a:prstGeom>
+                  </pic:spPr>
+                </pic:pic>
+              </a:graphicData>
+            </a:graphic>
+          </wp:inline>
+        </w:drawing>
+      </w:r>
+    </w:p>
+    <w:p>
+      <w:pPr>
+        <w:rPr>
+          <w:rFonts w:hint="eastAsia"/>
+          <w:lang w:val="en-US"/>
+        </w:rPr>
+      </w:pPr>
+      <w:r>
+        <w:rPr>
+          <w:rFonts w:hint="eastAsia"/>
+          <w:lang w:val="en-US"/>
+        </w:rPr>
+        <w:t>Page 250, Project 5-8</w:t>
+      </w:r>
+      <w:bookmarkStart w:id="0" w:name="_GoBack"/>
+      <w:bookmarkEnd w:id="0"/>
+    </w:p>
+    <w:p>
+      <w:pPr>
+        <w:ind w:left="720"/>
+        <w:rPr>
+          <w:lang w:val="en-US"/>
+        </w:rPr>
+      </w:pPr>
+      <w:r>
+        <w:rPr>
+          <w:noProof/>
+          <w:lang w:val="en-US"/>
+        </w:rPr>
+        <w:drawing>
+          <wp:inline distT="0" distB="0" distL="0" distR="0" wp14:anchorId="311E9795" wp14:editId="7AF3D421">
+            <wp:extent cx="5486400" cy="2860040"/>
+            <wp:effectExtent l="0" t="0" r="0" b="0"/>
+            <wp:docPr id="18" name="Picture 18"/>
+            <wp:cNvGraphicFramePr>
+              <a:graphicFrameLocks xmlns:a="http://schemas.openxmlformats.org/drawingml/2006/main" noChangeAspect="1"/>
+            </wp:cNvGraphicFramePr>
+            <a:graphic xmlns:a="http://schemas.openxmlformats.org/drawingml/2006/main">
+              <a:graphicData uri="http://schemas.openxmlformats.org/drawingml/2006/picture">
+                <pic:pic xmlns:pic="http://schemas.openxmlformats.org/drawingml/2006/picture">
+                  <pic:nvPicPr>
+                    <pic:cNvPr id="0" name=""/>
+                    <pic:cNvPicPr/>
+                  </pic:nvPicPr>
+                  <pic:blipFill>
+                    <a:blip r:embed="rId25"/>
+                    <a:stretch>
+                      <a:fillRect/>
+                    </a:stretch>
+                  </pic:blipFill>
+                  <pic:spPr>
+                    <a:xfrm>
+                      <a:off x="0" y="0"/>
+                      <a:ext cx="5486400" cy="2860040"/>
                     </a:xfrm>
                     <a:prstGeom prst="rect">
                       <a:avLst/>
@@ -2129,7 +2452,7 @@
 </file>
 
 <file path=customXml/itemProps1.xml><?xml version="1.0" encoding="utf-8"?>
-<ds:datastoreItem xmlns:ds="http://schemas.openxmlformats.org/officeDocument/2006/customXml" ds:itemID="{32B100C2-38BB-480D-879E-9C2374E8A37B}">
+<ds:datastoreItem xmlns:ds="http://schemas.openxmlformats.org/officeDocument/2006/customXml" ds:itemID="{019F9B4E-833A-4B3B-BDDF-691942A464BC}">
   <ds:schemaRefs>
     <ds:schemaRef ds:uri="http://schemas.openxmlformats.org/officeDocument/2006/bibliography"/>
   </ds:schemaRefs>

</xml_diff>